<commit_message>
Update 8 - Survey Approval Application Form New.docx
</commit_message>
<xml_diff>
--- a/Survey Application/8 - Survey Approval Application Form New.docx
+++ b/Survey Application/8 - Survey Approval Application Form New.docx
@@ -602,7 +602,23 @@
                 <w:sz w:val="20"/>
                 <w:szCs w:val="20"/>
               </w:rPr>
-              <w:t xml:space="preserve">           :       </w:t>
+              <w:t xml:space="preserve">         </w:t>
+            </w:r>
+            <w:proofErr w:type="gramStart"/>
+            <w:r>
+              <w:rPr>
+                <w:sz w:val="20"/>
+                <w:szCs w:val="20"/>
+              </w:rPr>
+              <w:t xml:space="preserve">  :</w:t>
+            </w:r>
+            <w:proofErr w:type="gramEnd"/>
+            <w:r>
+              <w:rPr>
+                <w:sz w:val="20"/>
+                <w:szCs w:val="20"/>
+              </w:rPr>
+              <w:t xml:space="preserve">       </w:t>
             </w:r>
             <w:r>
               <w:rPr>
@@ -693,14 +709,30 @@
                 <w:sz w:val="20"/>
                 <w:szCs w:val="20"/>
               </w:rPr>
-              <w:t xml:space="preserve">       </w:t>
-            </w:r>
-            <w:r>
-              <w:rPr>
-                <w:sz w:val="20"/>
-                <w:szCs w:val="20"/>
-              </w:rPr>
-              <w:t xml:space="preserve">:    </w:t>
+              <w:t xml:space="preserve">     </w:t>
+            </w:r>
+            <w:proofErr w:type="gramStart"/>
+            <w:r>
+              <w:rPr>
+                <w:sz w:val="20"/>
+                <w:szCs w:val="20"/>
+              </w:rPr>
+              <w:t xml:space="preserve">  </w:t>
+            </w:r>
+            <w:r>
+              <w:rPr>
+                <w:sz w:val="20"/>
+                <w:szCs w:val="20"/>
+              </w:rPr>
+              <w:t>:</w:t>
+            </w:r>
+            <w:proofErr w:type="gramEnd"/>
+            <w:r>
+              <w:rPr>
+                <w:sz w:val="20"/>
+                <w:szCs w:val="20"/>
+              </w:rPr>
+              <w:t xml:space="preserve">    </w:t>
             </w:r>
             <w:r>
               <w:rPr>
@@ -1053,14 +1085,30 @@
                 <w:sz w:val="20"/>
                 <w:szCs w:val="20"/>
               </w:rPr>
+              <w:t xml:space="preserve"> </w:t>
+            </w:r>
+            <w:proofErr w:type="gramStart"/>
+            <w:r>
+              <w:rPr>
+                <w:sz w:val="20"/>
+                <w:szCs w:val="20"/>
+              </w:rPr>
+              <w:t xml:space="preserve">  </w:t>
+            </w:r>
+            <w:r>
+              <w:rPr>
+                <w:sz w:val="20"/>
+                <w:szCs w:val="20"/>
+              </w:rPr>
+              <w:t>:</w:t>
+            </w:r>
+            <w:proofErr w:type="gramEnd"/>
+            <w:r>
+              <w:rPr>
+                <w:sz w:val="20"/>
+                <w:szCs w:val="20"/>
+              </w:rPr>
               <w:t xml:space="preserve">   </w:t>
-            </w:r>
-            <w:r>
-              <w:rPr>
-                <w:sz w:val="20"/>
-                <w:szCs w:val="20"/>
-              </w:rPr>
-              <w:t xml:space="preserve">:   </w:t>
             </w:r>
             <w:r>
               <w:rPr>
@@ -1511,7 +1559,16 @@
                 <w:sz w:val="20"/>
                 <w:szCs w:val="20"/>
               </w:rPr>
-              <w:t>Who is conducting the survey</w:t>
+              <w:t xml:space="preserve">Who is conducting the </w:t>
+            </w:r>
+            <w:proofErr w:type="gramStart"/>
+            <w:r>
+              <w:rPr>
+                <w:rFonts w:cs="Calibri"/>
+                <w:sz w:val="20"/>
+                <w:szCs w:val="20"/>
+              </w:rPr>
+              <w:t>survey</w:t>
             </w:r>
             <w:r>
               <w:rPr>
@@ -1529,6 +1586,7 @@
               </w:rPr>
               <w:t>?</w:t>
             </w:r>
+            <w:proofErr w:type="gramEnd"/>
             <w:r>
               <w:rPr>
                 <w:rFonts w:cs="Calibri"/>
@@ -1640,7 +1698,16 @@
                 <w:sz w:val="20"/>
                 <w:szCs w:val="20"/>
               </w:rPr>
-              <w:t xml:space="preserve">                </w:t>
+              <w:t xml:space="preserve">              </w:t>
+            </w:r>
+            <w:proofErr w:type="gramStart"/>
+            <w:r>
+              <w:rPr>
+                <w:rFonts w:cs="Calibri"/>
+                <w:sz w:val="20"/>
+                <w:szCs w:val="20"/>
+              </w:rPr>
+              <w:t xml:space="preserve">  </w:t>
             </w:r>
             <w:r>
               <w:rPr>
@@ -1650,6 +1717,7 @@
               </w:rPr>
               <w:t>?</w:t>
             </w:r>
+            <w:proofErr w:type="gramEnd"/>
             <w:r>
               <w:rPr>
                 <w:rFonts w:cs="Calibri"/>
@@ -1721,7 +1789,16 @@
                 <w:sz w:val="20"/>
                 <w:szCs w:val="20"/>
               </w:rPr>
-              <w:t xml:space="preserve">            </w:t>
+              <w:t xml:space="preserve">          </w:t>
+            </w:r>
+            <w:proofErr w:type="gramStart"/>
+            <w:r>
+              <w:rPr>
+                <w:rFonts w:cs="Calibri"/>
+                <w:sz w:val="20"/>
+                <w:szCs w:val="20"/>
+              </w:rPr>
+              <w:t xml:space="preserve">  </w:t>
             </w:r>
             <w:r>
               <w:rPr>
@@ -1731,6 +1808,7 @@
               </w:rPr>
               <w:t>?</w:t>
             </w:r>
+            <w:proofErr w:type="gramEnd"/>
             <w:r>
               <w:rPr>
                 <w:noProof/>
@@ -1785,7 +1863,16 @@
                 <w:sz w:val="20"/>
                 <w:szCs w:val="20"/>
               </w:rPr>
-              <w:t xml:space="preserve">planned                     </w:t>
+              <w:t xml:space="preserve">planned                   </w:t>
+            </w:r>
+            <w:proofErr w:type="gramStart"/>
+            <w:r>
+              <w:rPr>
+                <w:rFonts w:cs="Calibri"/>
+                <w:sz w:val="20"/>
+                <w:szCs w:val="20"/>
+              </w:rPr>
+              <w:t xml:space="preserve">  </w:t>
             </w:r>
             <w:r>
               <w:rPr>
@@ -1795,6 +1882,7 @@
               </w:rPr>
               <w:t>?</w:t>
             </w:r>
+            <w:proofErr w:type="gramEnd"/>
             <w:r>
               <w:rPr>
                 <w:noProof/>
@@ -2332,39 +2420,103 @@
                 <w:sz w:val="20"/>
                 <w:szCs w:val="20"/>
               </w:rPr>
-              <w:t>The data that will be gathered within this survey is anonymous and does not contain any personal information. It will be used for the educational study targeting to reveal a modern library impact on the educational process via facts and connections</w:t>
-            </w:r>
-            <w:r>
-              <w:rPr>
-                <w:rFonts w:cs="Calibri"/>
-                <w:sz w:val="20"/>
-                <w:szCs w:val="20"/>
-              </w:rPr>
-              <w:t xml:space="preserve"> (using </w:t>
-            </w:r>
-            <w:r>
-              <w:rPr>
-                <w:rFonts w:cs="Calibri"/>
-                <w:sz w:val="20"/>
-                <w:szCs w:val="20"/>
-              </w:rPr>
-              <w:t>data factsheet and/or database reports</w:t>
-            </w:r>
-            <w:r>
-              <w:rPr>
-                <w:rFonts w:cs="Calibri"/>
-                <w:sz w:val="20"/>
-                <w:szCs w:val="20"/>
-              </w:rPr>
-              <w:t xml:space="preserve">). </w:t>
-            </w:r>
-            <w:r>
-              <w:rPr>
-                <w:rFonts w:cs="Calibri"/>
-                <w:sz w:val="20"/>
-                <w:szCs w:val="20"/>
-              </w:rPr>
-              <w:t>As result, the obtained research results are planned to be published in a high-ranking journal.</w:t>
+              <w:t xml:space="preserve">The data that will be gathered within this survey is anonymous and does not contain any personal information. </w:t>
+            </w:r>
+            <w:r>
+              <w:rPr>
+                <w:rFonts w:cs="Calibri"/>
+                <w:sz w:val="20"/>
+                <w:szCs w:val="20"/>
+              </w:rPr>
+              <w:t xml:space="preserve">The aim of the proposed survey is to analyse </w:t>
+            </w:r>
+            <w:r>
+              <w:rPr>
+                <w:rFonts w:cs="Calibri"/>
+                <w:sz w:val="20"/>
+                <w:szCs w:val="20"/>
+              </w:rPr>
+              <w:t>the impa</w:t>
+            </w:r>
+            <w:r>
+              <w:rPr>
+                <w:rFonts w:cs="Calibri"/>
+                <w:sz w:val="20"/>
+                <w:szCs w:val="20"/>
+              </w:rPr>
+              <w:t xml:space="preserve">ct of </w:t>
+            </w:r>
+            <w:r>
+              <w:rPr>
+                <w:rFonts w:cs="Calibri"/>
+                <w:sz w:val="20"/>
+                <w:szCs w:val="20"/>
+              </w:rPr>
+              <w:t>augment</w:t>
+            </w:r>
+            <w:r>
+              <w:rPr>
+                <w:rFonts w:cs="Calibri"/>
+                <w:sz w:val="20"/>
+                <w:szCs w:val="20"/>
+              </w:rPr>
+              <w:t>ed</w:t>
+            </w:r>
+            <w:r>
+              <w:rPr>
+                <w:rFonts w:cs="Calibri"/>
+                <w:sz w:val="20"/>
+                <w:szCs w:val="20"/>
+              </w:rPr>
+              <w:t xml:space="preserve"> reality </w:t>
+            </w:r>
+            <w:r>
+              <w:rPr>
+                <w:rFonts w:cs="Calibri"/>
+                <w:sz w:val="20"/>
+                <w:szCs w:val="20"/>
+              </w:rPr>
+              <w:t xml:space="preserve">application in facilitating </w:t>
+            </w:r>
+            <w:r>
+              <w:rPr>
+                <w:rFonts w:cs="Calibri"/>
+                <w:sz w:val="20"/>
+                <w:szCs w:val="20"/>
+              </w:rPr>
+              <w:t xml:space="preserve">student </w:t>
+            </w:r>
+            <w:r>
+              <w:rPr>
+                <w:rFonts w:cs="Calibri"/>
+                <w:sz w:val="20"/>
+                <w:szCs w:val="20"/>
+              </w:rPr>
+              <w:t>orientation of the campus as well as the labs</w:t>
+            </w:r>
+            <w:r>
+              <w:rPr>
+                <w:rFonts w:cs="Calibri"/>
+                <w:sz w:val="20"/>
+                <w:szCs w:val="20"/>
+              </w:rPr>
+              <w:t xml:space="preserve">. </w:t>
+            </w:r>
+            <w:r>
+              <w:rPr>
+                <w:rFonts w:cs="Calibri"/>
+                <w:sz w:val="20"/>
+                <w:szCs w:val="20"/>
+              </w:rPr>
+              <w:t>T</w:t>
+            </w:r>
+            <w:r>
+              <w:rPr>
+                <w:rFonts w:cs="Calibri"/>
+                <w:sz w:val="20"/>
+                <w:szCs w:val="20"/>
+              </w:rPr>
+              <w:t>he obtained research results are planned to be published in a high-ranking journal.</w:t>
             </w:r>
           </w:p>
           <w:p>
@@ -2501,15 +2653,7 @@
                 <w:sz w:val="20"/>
                 <w:szCs w:val="20"/>
               </w:rPr>
-              <w:t>pedagogy</w:t>
-            </w:r>
-            <w:r>
-              <w:rPr>
-                <w:rFonts w:cs="Calibri"/>
-                <w:sz w:val="20"/>
-                <w:szCs w:val="20"/>
-              </w:rPr>
-              <w:t xml:space="preserve"> and orientation</w:t>
+              <w:t>pedagogy and orientation</w:t>
             </w:r>
             <w:r>
               <w:rPr>
@@ -3657,7 +3801,16 @@
                 <w:sz w:val="20"/>
                 <w:szCs w:val="20"/>
               </w:rPr>
-              <w:t xml:space="preserve">      </w:t>
+              <w:t xml:space="preserve">    </w:t>
+            </w:r>
+            <w:proofErr w:type="gramStart"/>
+            <w:r>
+              <w:rPr>
+                <w:rFonts w:cs="Calibri"/>
+                <w:sz w:val="20"/>
+                <w:szCs w:val="20"/>
+              </w:rPr>
+              <w:t xml:space="preserve">  </w:t>
             </w:r>
             <w:r>
               <w:rPr>
@@ -3665,6 +3818,7 @@
               </w:rPr>
               <w:t>:</w:t>
             </w:r>
+            <w:proofErr w:type="gramEnd"/>
             <w:r>
               <w:rPr>
                 <w:rFonts w:cs="Calibri"/>
@@ -3830,7 +3984,7 @@
                 <w:sz w:val="20"/>
                 <w:szCs w:val="20"/>
               </w:rPr>
-              <w:t>Comments :</w:t>
+              <w:t>Comments:</w:t>
             </w:r>
             <w:r>
               <w:rPr>
@@ -4024,7 +4178,16 @@
                 <w:sz w:val="20"/>
                 <w:szCs w:val="20"/>
               </w:rPr>
-              <w:t xml:space="preserve">     </w:t>
+              <w:t xml:space="preserve">   </w:t>
+            </w:r>
+            <w:proofErr w:type="gramStart"/>
+            <w:r>
+              <w:rPr>
+                <w:rFonts w:cs="Calibri"/>
+                <w:sz w:val="20"/>
+                <w:szCs w:val="20"/>
+              </w:rPr>
+              <w:t xml:space="preserve">  </w:t>
             </w:r>
             <w:r>
               <w:rPr>
@@ -4032,6 +4195,7 @@
               </w:rPr>
               <w:t>:</w:t>
             </w:r>
+            <w:proofErr w:type="gramEnd"/>
             <w:r>
               <w:rPr>
                 <w:rFonts w:cs="Calibri"/>
@@ -4191,6 +4355,7 @@
                 <w:szCs w:val="16"/>
               </w:rPr>
             </w:pPr>
+            <w:proofErr w:type="gramStart"/>
             <w:r>
               <w:rPr>
                 <w:rFonts w:cs="Calibri"/>
@@ -4199,6 +4364,7 @@
               </w:rPr>
               <w:t>Comments :</w:t>
             </w:r>
+            <w:proofErr w:type="gramEnd"/>
             <w:r>
               <w:rPr>
                 <w:rFonts w:cs="Calibri"/>
@@ -4375,7 +4541,16 @@
                 <w:sz w:val="20"/>
                 <w:szCs w:val="20"/>
               </w:rPr>
-              <w:t xml:space="preserve">      President</w:t>
+              <w:t xml:space="preserve">      </w:t>
+            </w:r>
+            <w:proofErr w:type="gramStart"/>
+            <w:r>
+              <w:rPr>
+                <w:rFonts w:cs="Calibri"/>
+                <w:sz w:val="20"/>
+                <w:szCs w:val="20"/>
+              </w:rPr>
+              <w:t>President</w:t>
             </w:r>
             <w:r>
               <w:rPr>
@@ -4391,6 +4566,7 @@
               </w:rPr>
               <w:t>:</w:t>
             </w:r>
+            <w:proofErr w:type="gramEnd"/>
             <w:r>
               <w:rPr>
                 <w:rFonts w:cs="Calibri"/>
@@ -4550,6 +4726,7 @@
                 <w:szCs w:val="16"/>
               </w:rPr>
             </w:pPr>
+            <w:proofErr w:type="gramStart"/>
             <w:r>
               <w:rPr>
                 <w:rFonts w:cs="Calibri"/>
@@ -4558,6 +4735,7 @@
               </w:rPr>
               <w:t>Comments :</w:t>
             </w:r>
+            <w:proofErr w:type="gramEnd"/>
             <w:r>
               <w:rPr>
                 <w:rFonts w:cs="Calibri"/>
@@ -6141,18 +6319,6 @@
 </file>
 
 <file path=customXml/item2.xml><?xml version="1.0" encoding="utf-8"?>
-<p:properties xmlns:p="http://schemas.microsoft.com/office/2006/metadata/properties" xmlns:xsi="http://www.w3.org/2001/XMLSchema-instance" xmlns:pc="http://schemas.microsoft.com/office/infopath/2007/PartnerControls">
-  <documentManagement>
-    <myud xmlns="8be81ed1-ed9a-49f7-9fb6-34b519f70721" xsi:nil="true"/>
-  </documentManagement>
-</p:properties>
-</file>
-
-<file path=customXml/item3.xml><?xml version="1.0" encoding="utf-8"?>
-<b:Sources xmlns:b="http://schemas.openxmlformats.org/officeDocument/2006/bibliography" xmlns="http://schemas.openxmlformats.org/officeDocument/2006/bibliography" SelectedStyle="\APASixthEditionOfficeOnline.xsl" StyleName="APA" Version="6"/>
-</file>
-
-<file path=customXml/item4.xml><?xml version="1.0" encoding="utf-8"?>
 <ct:contentTypeSchema xmlns:ct="http://schemas.microsoft.com/office/2006/metadata/contentType" xmlns:ma="http://schemas.microsoft.com/office/2006/metadata/properties/metaAttributes" ct:_="" ma:_="" ma:contentTypeName="Document" ma:contentTypeID="0x010100B8B224D8EA2B164580D65178A9155695" ma:contentTypeVersion="1" ma:contentTypeDescription="Create a new document." ma:contentTypeScope="" ma:versionID="c4984d7337029e4887ed519ed5a47235">
   <xsd:schema xmlns:xsd="http://www.w3.org/2001/XMLSchema" xmlns:xs="http://www.w3.org/2001/XMLSchema" xmlns:p="http://schemas.microsoft.com/office/2006/metadata/properties" xmlns:ns2="8be81ed1-ed9a-49f7-9fb6-34b519f70721" targetNamespace="http://schemas.microsoft.com/office/2006/metadata/properties" ma:root="true" ma:fieldsID="8090b718cf04c7bf1ea15a42484a577d" ns2:_="">
     <xsd:import namespace="8be81ed1-ed9a-49f7-9fb6-34b519f70721"/>
@@ -6278,6 +6444,18 @@
 </ct:contentTypeSchema>
 </file>
 
+<file path=customXml/item3.xml><?xml version="1.0" encoding="utf-8"?>
+<b:Sources xmlns:b="http://schemas.openxmlformats.org/officeDocument/2006/bibliography" xmlns="http://schemas.openxmlformats.org/officeDocument/2006/bibliography" SelectedStyle="\APASixthEditionOfficeOnline.xsl" StyleName="APA" Version="6"/>
+</file>
+
+<file path=customXml/item4.xml><?xml version="1.0" encoding="utf-8"?>
+<p:properties xmlns:p="http://schemas.microsoft.com/office/2006/metadata/properties" xmlns:xsi="http://www.w3.org/2001/XMLSchema-instance" xmlns:pc="http://schemas.microsoft.com/office/infopath/2007/PartnerControls">
+  <documentManagement>
+    <myud xmlns="8be81ed1-ed9a-49f7-9fb6-34b519f70721" xsi:nil="true"/>
+  </documentManagement>
+</p:properties>
+</file>
+
 <file path=customXml/itemProps1.xml><?xml version="1.0" encoding="utf-8"?>
 <ds:datastoreItem xmlns:ds="http://schemas.openxmlformats.org/officeDocument/2006/customXml" ds:itemID="{28D223F1-1758-4BA6-83E8-D17F3F325057}">
   <ds:schemaRefs>
@@ -6287,24 +6465,6 @@
 </file>
 
 <file path=customXml/itemProps2.xml><?xml version="1.0" encoding="utf-8"?>
-<ds:datastoreItem xmlns:ds="http://schemas.openxmlformats.org/officeDocument/2006/customXml" ds:itemID="{94FD6A93-CCA6-4B64-8A2D-E7C4E07665E7}">
-  <ds:schemaRefs>
-    <ds:schemaRef ds:uri="http://schemas.microsoft.com/office/2006/metadata/properties"/>
-    <ds:schemaRef ds:uri="http://schemas.microsoft.com/office/infopath/2007/PartnerControls"/>
-    <ds:schemaRef ds:uri="8be81ed1-ed9a-49f7-9fb6-34b519f70721"/>
-  </ds:schemaRefs>
-</ds:datastoreItem>
-</file>
-
-<file path=customXml/itemProps3.xml><?xml version="1.0" encoding="utf-8"?>
-<ds:datastoreItem xmlns:ds="http://schemas.openxmlformats.org/officeDocument/2006/customXml" ds:itemID="{C010E4FD-E867-48EE-9CF2-BE78DE641D41}">
-  <ds:schemaRefs>
-    <ds:schemaRef ds:uri="http://schemas.openxmlformats.org/officeDocument/2006/bibliography"/>
-  </ds:schemaRefs>
-</ds:datastoreItem>
-</file>
-
-<file path=customXml/itemProps4.xml><?xml version="1.0" encoding="utf-8"?>
 <ds:datastoreItem xmlns:ds="http://schemas.openxmlformats.org/officeDocument/2006/customXml" ds:itemID="{337C5109-2369-4816-9289-3FD90E8693CF}">
   <ds:schemaRefs>
     <ds:schemaRef ds:uri="http://schemas.microsoft.com/office/2006/metadata/contentType"/>
@@ -6320,4 +6480,22 @@
     <ds:schemaRef ds:uri="http://schemas.microsoft.com/internal/obd"/>
   </ds:schemaRefs>
 </ds:datastoreItem>
+</file>
+
+<file path=customXml/itemProps3.xml><?xml version="1.0" encoding="utf-8"?>
+<ds:datastoreItem xmlns:ds="http://schemas.openxmlformats.org/officeDocument/2006/customXml" ds:itemID="{C010E4FD-E867-48EE-9CF2-BE78DE641D41}">
+  <ds:schemaRefs>
+    <ds:schemaRef ds:uri="http://schemas.openxmlformats.org/officeDocument/2006/bibliography"/>
+  </ds:schemaRefs>
+</ds:datastoreItem>
+</file>
+
+<file path=customXml/itemProps4.xml><?xml version="1.0" encoding="utf-8"?>
+<ds:datastoreItem xmlns:ds="http://schemas.openxmlformats.org/officeDocument/2006/customXml" ds:itemID="{94FD6A93-CCA6-4B64-8A2D-E7C4E07665E7}">
+  <ds:schemaRefs>
+    <ds:schemaRef ds:uri="http://schemas.microsoft.com/office/2006/metadata/properties"/>
+    <ds:schemaRef ds:uri="http://schemas.microsoft.com/office/infopath/2007/PartnerControls"/>
+    <ds:schemaRef ds:uri="8be81ed1-ed9a-49f7-9fb6-34b519f70721"/>
+  </ds:schemaRefs>
+</ds:datastoreItem>
 </file>
</xml_diff>